<commit_message>
KIBON-2075: Korrektur TS Lastenausgleich Dokument
</commit_message>
<xml_diff>
--- a/ebegu-server/src/main/resources/vorlagenLastenausgleichTagesschulen/Vorlage_Verfügung_Lastenausgleich_Tagesschulen_20_21.docx
+++ b/ebegu-server/src/main/resources/vorlagenLastenausgleichTagesschulen/Vorlage_Verfügung_Lastenausgleich_Tagesschulen_20_21.docx
@@ -383,34 +383,16 @@
                 </w:r>
               </w:sdtContent>
             </w:sdt>
-            <w:bookmarkStart w:id="0" w:name="MetaTool_Script1"/>
             <w:r>
-              <w:rPr>
-                <w:strike/>
-              </w:rPr>
-              <w:t>2</w:t>
+              <w:t>{</w:t>
             </w:r>
+            <w:proofErr w:type="spellStart"/>
             <w:r>
-              <w:rPr>
-                <w:strike/>
-              </w:rPr>
-              <w:t>019.ERZ.73123</w:t>
+              <w:t>fallNummer</w:t>
             </w:r>
-            <w:bookmarkEnd w:id="0"/>
+            <w:proofErr w:type="spellEnd"/>
             <w:r>
-              <w:rPr>
-                <w:strike/>
-              </w:rPr>
-              <w:t xml:space="preserve"> /</w:t>
-            </w:r>
-            <w:r>
-              <w:t xml:space="preserve"> </w:t>
-            </w:r>
-            <w:r>
-              <w:rPr>
-                <w:highlight w:val="yellow"/>
-              </w:rPr>
-              <w:t>774600</w:t>
+              <w:t>}</w:t>
             </w:r>
           </w:p>
           <w:p>
@@ -442,7 +424,7 @@
         </w:tc>
       </w:tr>
     </w:tbl>
-    <w:bookmarkStart w:id="1" w:name="Subject"/>
+    <w:bookmarkStart w:id="0" w:name="Subject"/>
     <w:p>
       <w:pPr>
         <w:pStyle w:val="Brieftitel"/>
@@ -535,7 +517,7 @@
         </w:rPr>
         <w:t>/</w:t>
       </w:r>
-      <w:bookmarkEnd w:id="1"/>
+      <w:bookmarkEnd w:id="0"/>
       <w:r>
         <w:rPr>
           <w:rFonts w:cs="Arial"/>
@@ -618,21 +600,7 @@
         <w:rPr>
           <w:rFonts w:cs="Arial"/>
         </w:rPr>
-        <w:t>uns {</w:t>
-      </w:r>
-      <w:proofErr w:type="spellStart"/>
-      <w:r>
-        <w:rPr>
-          <w:rFonts w:cs="Arial"/>
-        </w:rPr>
-        <w:t>betreuungsstunden</w:t>
-      </w:r>
-      <w:proofErr w:type="spellEnd"/>
-      <w:r>
-        <w:rPr>
-          <w:rFonts w:cs="Arial"/>
-        </w:rPr>
-        <w:t>}</w:t>
+        <w:t>uns {betreuungsstunden}</w:t>
       </w:r>
       <w:r>
         <w:rPr>
@@ -1706,22 +1674,6 @@
         <w:t>.</w:t>
       </w:r>
     </w:p>
-    <w:p>
-      <w:pPr>
-        <w:tabs>
-          <w:tab w:val="left" w:pos="5800"/>
-        </w:tabs>
-        <w:overflowPunct w:val="0"/>
-        <w:autoSpaceDE w:val="0"/>
-        <w:autoSpaceDN w:val="0"/>
-        <w:adjustRightInd w:val="0"/>
-        <w:textAlignment w:val="baseline"/>
-        <w:rPr>
-          <w:rFonts w:cs="Arial"/>
-        </w:rPr>
-      </w:pPr>
-    </w:p>
-    <w:p/>
     <w:p/>
     <w:tbl>
       <w:tblPr>
@@ -2200,8 +2152,8 @@
         </w:rPr>
         <w:instrText>="" "" "</w:instrText>
       </w:r>
-      <w:bookmarkStart w:id="2" w:name="CustomFieldEnclosures"/>
-      <w:bookmarkEnd w:id="2"/>
+      <w:bookmarkStart w:id="1" w:name="CustomFieldEnclosures"/>
+      <w:bookmarkEnd w:id="1"/>
     </w:p>
     <w:p>
       <w:pPr>
@@ -2355,8 +2307,8 @@
           <w:rFonts w:cs="Arial"/>
         </w:rPr>
       </w:pPr>
-      <w:bookmarkStart w:id="3" w:name="CustomFieldCopyTo"/>
-      <w:bookmarkEnd w:id="3"/>
+      <w:bookmarkStart w:id="2" w:name="CustomFieldCopyTo"/>
+      <w:bookmarkEnd w:id="2"/>
     </w:p>
     <w:p>
       <w:pPr>
@@ -2404,11 +2356,11 @@
       <w:pPr>
         <w:pStyle w:val="1pt"/>
       </w:pPr>
-      <w:bookmarkStart w:id="4" w:name="Zusatz"/>
+      <w:bookmarkStart w:id="3" w:name="Zusatz"/>
       <w:r>
         <w:t xml:space="preserve"> </w:t>
       </w:r>
-      <w:bookmarkEnd w:id="4"/>
+      <w:bookmarkEnd w:id="3"/>
     </w:p>
     <w:p>
       <w:pPr>
@@ -9894,6 +9846,7 @@
     <w:rsid w:val="0005182D"/>
     <w:rsid w:val="00522C55"/>
     <w:rsid w:val="0059781F"/>
+    <w:rsid w:val="005F2A05"/>
     <w:rsid w:val="006101B0"/>
     <w:rsid w:val="00666FC4"/>
     <w:rsid w:val="006A263F"/>
@@ -9906,6 +9859,7 @@
     <w:rsid w:val="00CF22AC"/>
     <w:rsid w:val="00D454C1"/>
     <w:rsid w:val="00DE2D1E"/>
+    <w:rsid w:val="00ED5F41"/>
     <w:rsid w:val="00F15E05"/>
     <w:rsid w:val="00F86796"/>
     <w:rsid w:val="00FA7A46"/>
@@ -10537,76 +10491,14 @@
 </file>
 
 <file path=customXml/item1.xml><?xml version="1.0" encoding="utf-8"?>
-<officeatwork xmlns="http://schemas.officeatwork.com/Document">eNp7v3u/jUt+cmlual6JnU1wfk5pSWZ+nmeKnY0+MscnMS+9NDE91c7IwNTURh/OtQnLTC0HqoVQAUCh4NSc1GSgUfooHLgVAFOAKK8=</officeatwork>
+<b:Sources xmlns:b="http://schemas.openxmlformats.org/officeDocument/2006/bibliography" xmlns="http://schemas.openxmlformats.org/officeDocument/2006/bibliography" SelectedStyle="\APASixthEditionOfficeOnline.xsl" StyleName="APA" Version="6"/>
 </file>
 
 <file path=customXml/item2.xml><?xml version="1.0" encoding="utf-8"?>
-<?mso-contentType ?>
-<FormTemplates xmlns="http://schemas.microsoft.com/sharepoint/v3/contenttype/forms">
-  <Display>DocumentLibraryForm</Display>
-  <Edit>DocumentLibraryForm</Edit>
-  <New>DocumentLibraryForm</New>
-</FormTemplates>
+<officeatwork xmlns="http://schemas.officeatwork.com/MasterProperties">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</officeatwork>
 </file>
 
 <file path=customXml/item3.xml><?xml version="1.0" encoding="utf-8"?>
-<officeatwork xmlns="http://schemas.officeatwork.com/MasterProperties">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</officeatwork>
-</file>
-
-<file path=customXml/item4.xml><?xml version="1.0" encoding="utf-8"?>
-<officeatwork xmlns="http://schemas.officeatwork.com/CustomXMLPart">
-  <SenderBlock>Bildungs- und Kulturdirektion
-Amt für Kindergarten, Volksschule und Beratung
-Abteilung Volksschule
-Fachbereich Schulergänzende Angebote
-Sulgeneckstrasse 70
-3005 Bern
-+41 31 633 84 51
-akvb.bkd@be.ch
-www.bkd.be.ch
-{user}</SenderBlock>
-  <Signature1>Erwin Sommer</Signature1>
-  <Signature2/>
-  <Introduction>Sehr geehrte Damen und Herren
-</Introduction>
-  <Closing>Freundliche Grüsse</Closing>
-  <DeliveryOption>P.P. B-Post
-{adresseTagesschule}</DeliveryOption>
-  <Organisation/>
-  <PlaceAndDate>17. Dezember 2020</PlaceAndDate>
-  <Footer/>
-  <AddressSingleLine>Bildungs- und Kulturdirektion, Sulgeneckstrasse 70, 3005 Bern</AddressSingleLine>
-  <tab>	</tab>
-  <Page>Seiten</Page>
-  <Author/>
-  <Closing2/>
-  <Reference_Label>Unsere Referenz: </Reference_Label>
-  <Reference/>
-  <AbsenderFettL/>
-  <AbsenderFettR/>
-  <DLaufnummer/>
-  <YourReference/>
-  <YourReference_Label>Ihre Referenz: </YourReference_Label>
-  <RecipientAddress/>
-  <GLaufnummer>2019.ERZ.73123</GLaufnummer>
-</officeatwork>
-</file>
-
-<file path=customXml/item5.xml><?xml version="1.0" encoding="utf-8"?>
-<officeatwork xmlns="http://schemas.officeatwork.com/Media"/>
-</file>
-
-<file path=customXml/item6.xml><?xml version="1.0" encoding="utf-8"?>
-<p:properties xmlns:p="http://schemas.microsoft.com/office/2006/metadata/properties" xmlns:xsi="http://www.w3.org/2001/XMLSchema-instance" xmlns:pc="http://schemas.microsoft.com/office/infopath/2007/PartnerControls">
-  <documentManagement/>
-</p:properties>
-</file>
-
-<file path=customXml/item7.xml><?xml version="1.0" encoding="utf-8"?>
-<b:Sources xmlns:b="http://schemas.openxmlformats.org/officeDocument/2006/bibliography" xmlns="http://schemas.openxmlformats.org/officeDocument/2006/bibliography" SelectedStyle="\APASixthEditionOfficeOnline.xsl" StyleName="APA" Version="6"/>
-</file>
-
-<file path=customXml/item8.xml><?xml version="1.0" encoding="utf-8"?>
 <ct:contentTypeSchema xmlns:ct="http://schemas.microsoft.com/office/2006/metadata/contentType" xmlns:ma="http://schemas.microsoft.com/office/2006/metadata/properties/metaAttributes" ct:_="" ma:_="" ma:contentTypeName="Dokument" ma:contentTypeID="0x010100711209C60F5007419C092DB1F82A4795" ma:contentTypeVersion="9" ma:contentTypeDescription="Ein neues Dokument erstellen." ma:contentTypeScope="" ma:versionID="ddb10cc1903f988a2bdc77454b9dc4c6">
   <xsd:schema xmlns:xsd="http://www.w3.org/2001/XMLSchema" xmlns:xs="http://www.w3.org/2001/XMLSchema" xmlns:p="http://schemas.microsoft.com/office/2006/metadata/properties" xmlns:ns2="d53bc33c-7e51-42d1-8a72-72bcbf7ea968" xmlns:ns3="55df0d9a-b115-40a4-96c1-9261dc1f94e8" targetNamespace="http://schemas.microsoft.com/office/2006/metadata/properties" ma:root="true" ma:fieldsID="0c657c3bfd70ec264372646d204a4f2b" ns2:_="" ns3:_="">
     <xsd:import namespace="d53bc33c-7e51-42d1-8a72-72bcbf7ea968"/>
@@ -10803,27 +10695,81 @@
 </ct:contentTypeSchema>
 </file>
 
-<file path=customXml/item9.xml><?xml version="1.0" encoding="utf-8"?>
+<file path=customXml/item4.xml><?xml version="1.0" encoding="utf-8"?>
+<p:properties xmlns:p="http://schemas.microsoft.com/office/2006/metadata/properties" xmlns:xsi="http://www.w3.org/2001/XMLSchema-instance" xmlns:pc="http://schemas.microsoft.com/office/infopath/2007/PartnerControls">
+  <documentManagement/>
+</p:properties>
+</file>
+
+<file path=customXml/item5.xml><?xml version="1.0" encoding="utf-8"?>
+<officeatwork xmlns="http://schemas.officeatwork.com/Document">eNp7v3u/jUt+cmlual6JnU1wfk5pSWZ+nmeKnY0+MscnMS+9NDE91c7IwNTURh/OtQnLTC0HqoVQAUCh4NSc1GSgUfooHLgVAFOAKK8=</officeatwork>
+</file>
+
+<file path=customXml/item6.xml><?xml version="1.0" encoding="utf-8"?>
 <officeatwork xmlns="http://schemas.officeatwork.com/Formulas">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</officeatwork>
 </file>
 
+<file path=customXml/item7.xml><?xml version="1.0" encoding="utf-8"?>
+<?mso-contentType ?>
+<FormTemplates xmlns="http://schemas.microsoft.com/sharepoint/v3/contenttype/forms">
+  <Display>DocumentLibraryForm</Display>
+  <Edit>DocumentLibraryForm</Edit>
+  <New>DocumentLibraryForm</New>
+</FormTemplates>
+</file>
+
+<file path=customXml/item8.xml><?xml version="1.0" encoding="utf-8"?>
+<officeatwork xmlns="http://schemas.officeatwork.com/CustomXMLPart">
+  <SenderBlock>Bildungs- und Kulturdirektion
+Amt für Kindergarten, Volksschule und Beratung
+Abteilung Volksschule
+Fachbereich Schulergänzende Angebote
+Sulgeneckstrasse 70
+3005 Bern
++41 31 633 84 51
+akvb.bkd@be.ch
+www.bkd.be.ch
+{user}</SenderBlock>
+  <Signature1>Erwin Sommer</Signature1>
+  <Signature2/>
+  <Introduction>Sehr geehrte Damen und Herren
+</Introduction>
+  <Closing>Freundliche Grüsse</Closing>
+  <DeliveryOption>P.P. B-Post
+{adresseTagesschule}</DeliveryOption>
+  <Organisation/>
+  <PlaceAndDate>17. Dezember 2020</PlaceAndDate>
+  <Footer/>
+  <AddressSingleLine>Bildungs- und Kulturdirektion, Sulgeneckstrasse 70, 3005 Bern</AddressSingleLine>
+  <tab>	</tab>
+  <Page>Seiten</Page>
+  <Author/>
+  <Closing2/>
+  <Reference_Label>Unsere Referenz: </Reference_Label>
+  <Reference/>
+  <AbsenderFettL/>
+  <AbsenderFettR/>
+  <DLaufnummer/>
+  <YourReference/>
+  <YourReference_Label>Ihre Referenz: </YourReference_Label>
+  <RecipientAddress/>
+  <GLaufnummer>2019.ERZ.73123</GLaufnummer>
+</officeatwork>
+</file>
+
+<file path=customXml/item9.xml><?xml version="1.0" encoding="utf-8"?>
+<officeatwork xmlns="http://schemas.officeatwork.com/Media"/>
+</file>
+
 <file path=customXml/itemProps1.xml><?xml version="1.0" encoding="utf-8"?>
-<ds:datastoreItem xmlns:ds="http://schemas.openxmlformats.org/officeDocument/2006/customXml" ds:itemID="{F7B2CEC2-A8CE-4AF9-B039-B0292F324464}">
+<ds:datastoreItem xmlns:ds="http://schemas.openxmlformats.org/officeDocument/2006/customXml" ds:itemID="{40681681-E3B1-4495-8CC2-EA13524950B9}">
   <ds:schemaRefs>
-    <ds:schemaRef ds:uri="http://schemas.officeatwork.com/Document"/>
+    <ds:schemaRef ds:uri="http://schemas.openxmlformats.org/officeDocument/2006/bibliography"/>
   </ds:schemaRefs>
 </ds:datastoreItem>
 </file>
 
 <file path=customXml/itemProps2.xml><?xml version="1.0" encoding="utf-8"?>
-<ds:datastoreItem xmlns:ds="http://schemas.openxmlformats.org/officeDocument/2006/customXml" ds:itemID="{27F9F5C7-86FE-485B-8EDF-8ECD31169316}">
-  <ds:schemaRefs>
-    <ds:schemaRef ds:uri="http://schemas.microsoft.com/sharepoint/v3/contenttype/forms"/>
-  </ds:schemaRefs>
-</ds:datastoreItem>
-</file>
-
-<file path=customXml/itemProps3.xml><?xml version="1.0" encoding="utf-8"?>
 <ds:datastoreItem xmlns:ds="http://schemas.openxmlformats.org/officeDocument/2006/customXml" ds:itemID="{70FA024B-7234-461C-B226-C3BF4632F375}">
   <ds:schemaRefs>
     <ds:schemaRef ds:uri="http://schemas.officeatwork.com/MasterProperties"/>
@@ -10831,40 +10777,7 @@
 </ds:datastoreItem>
 </file>
 
-<file path=customXml/itemProps4.xml><?xml version="1.0" encoding="utf-8"?>
-<ds:datastoreItem xmlns:ds="http://schemas.openxmlformats.org/officeDocument/2006/customXml" ds:itemID="{C9EF7656-0210-462C-829B-A9AFE99E1459}">
-  <ds:schemaRefs>
-    <ds:schemaRef ds:uri="http://schemas.officeatwork.com/CustomXMLPart"/>
-  </ds:schemaRefs>
-</ds:datastoreItem>
-</file>
-
-<file path=customXml/itemProps5.xml><?xml version="1.0" encoding="utf-8"?>
-<ds:datastoreItem xmlns:ds="http://schemas.openxmlformats.org/officeDocument/2006/customXml" ds:itemID="{266ABE55-E049-409F-9CBD-15A8924B0F65}">
-  <ds:schemaRefs>
-    <ds:schemaRef ds:uri="http://schemas.officeatwork.com/Media"/>
-  </ds:schemaRefs>
-</ds:datastoreItem>
-</file>
-
-<file path=customXml/itemProps6.xml><?xml version="1.0" encoding="utf-8"?>
-<ds:datastoreItem xmlns:ds="http://schemas.openxmlformats.org/officeDocument/2006/customXml" ds:itemID="{C07566FF-B0C0-4B74-B84F-2C44FDB38F19}">
-  <ds:schemaRefs>
-    <ds:schemaRef ds:uri="http://schemas.microsoft.com/office/2006/metadata/properties"/>
-    <ds:schemaRef ds:uri="http://schemas.microsoft.com/office/infopath/2007/PartnerControls"/>
-  </ds:schemaRefs>
-</ds:datastoreItem>
-</file>
-
-<file path=customXml/itemProps7.xml><?xml version="1.0" encoding="utf-8"?>
-<ds:datastoreItem xmlns:ds="http://schemas.openxmlformats.org/officeDocument/2006/customXml" ds:itemID="{40681681-E3B1-4495-8CC2-EA13524950B9}">
-  <ds:schemaRefs>
-    <ds:schemaRef ds:uri="http://schemas.openxmlformats.org/officeDocument/2006/bibliography"/>
-  </ds:schemaRefs>
-</ds:datastoreItem>
-</file>
-
-<file path=customXml/itemProps8.xml><?xml version="1.0" encoding="utf-8"?>
+<file path=customXml/itemProps3.xml><?xml version="1.0" encoding="utf-8"?>
 <ds:datastoreItem xmlns:ds="http://schemas.openxmlformats.org/officeDocument/2006/customXml" ds:itemID="{87B2364A-F1A2-4289-B3BB-6F40F8886DB7}">
   <ds:schemaRefs>
     <ds:schemaRef ds:uri="http://schemas.microsoft.com/office/2006/metadata/contentType"/>
@@ -10883,10 +10796,51 @@
 </ds:datastoreItem>
 </file>
 
-<file path=customXml/itemProps9.xml><?xml version="1.0" encoding="utf-8"?>
+<file path=customXml/itemProps4.xml><?xml version="1.0" encoding="utf-8"?>
+<ds:datastoreItem xmlns:ds="http://schemas.openxmlformats.org/officeDocument/2006/customXml" ds:itemID="{C07566FF-B0C0-4B74-B84F-2C44FDB38F19}">
+  <ds:schemaRefs>
+    <ds:schemaRef ds:uri="http://schemas.microsoft.com/office/2006/metadata/properties"/>
+    <ds:schemaRef ds:uri="http://schemas.microsoft.com/office/infopath/2007/PartnerControls"/>
+  </ds:schemaRefs>
+</ds:datastoreItem>
+</file>
+
+<file path=customXml/itemProps5.xml><?xml version="1.0" encoding="utf-8"?>
+<ds:datastoreItem xmlns:ds="http://schemas.openxmlformats.org/officeDocument/2006/customXml" ds:itemID="{F7B2CEC2-A8CE-4AF9-B039-B0292F324464}">
+  <ds:schemaRefs>
+    <ds:schemaRef ds:uri="http://schemas.officeatwork.com/Document"/>
+  </ds:schemaRefs>
+</ds:datastoreItem>
+</file>
+
+<file path=customXml/itemProps6.xml><?xml version="1.0" encoding="utf-8"?>
 <ds:datastoreItem xmlns:ds="http://schemas.openxmlformats.org/officeDocument/2006/customXml" ds:itemID="{DF20F474-602E-4888-AD09-7D578490F71F}">
   <ds:schemaRefs>
     <ds:schemaRef ds:uri="http://schemas.officeatwork.com/Formulas"/>
   </ds:schemaRefs>
 </ds:datastoreItem>
+</file>
+
+<file path=customXml/itemProps7.xml><?xml version="1.0" encoding="utf-8"?>
+<ds:datastoreItem xmlns:ds="http://schemas.openxmlformats.org/officeDocument/2006/customXml" ds:itemID="{27F9F5C7-86FE-485B-8EDF-8ECD31169316}">
+  <ds:schemaRefs>
+    <ds:schemaRef ds:uri="http://schemas.microsoft.com/sharepoint/v3/contenttype/forms"/>
+  </ds:schemaRefs>
+</ds:datastoreItem>
+</file>
+
+<file path=customXml/itemProps8.xml><?xml version="1.0" encoding="utf-8"?>
+<ds:datastoreItem xmlns:ds="http://schemas.openxmlformats.org/officeDocument/2006/customXml" ds:itemID="{C9EF7656-0210-462C-829B-A9AFE99E1459}">
+  <ds:schemaRefs>
+    <ds:schemaRef ds:uri="http://schemas.officeatwork.com/CustomXMLPart"/>
+  </ds:schemaRefs>
+</ds:datastoreItem>
+</file>
+
+<file path=customXml/itemProps9.xml><?xml version="1.0" encoding="utf-8"?>
+<ds:datastoreItem xmlns:ds="http://schemas.openxmlformats.org/officeDocument/2006/customXml" ds:itemID="{266ABE55-E049-409F-9CBD-15A8924B0F65}">
+  <ds:schemaRefs>
+    <ds:schemaRef ds:uri="http://schemas.officeatwork.com/Media"/>
+  </ds:schemaRefs>
+</ds:datastoreItem>
 </file>
</xml_diff>

<commit_message>
KIBON-2107 small changes in template
</commit_message>
<xml_diff>
--- a/ebegu-server/src/main/resources/vorlagenLastenausgleichTagesschulen/Vorlage_Verfügung_Lastenausgleich_Tagesschulen_20_21.docx
+++ b/ebegu-server/src/main/resources/vorlagenLastenausgleichTagesschulen/Vorlage_Verfügung_Lastenausgleich_Tagesschulen_20_21.docx
@@ -69,14 +69,6 @@
             </w:pPr>
             <w:r>
               <w:t>Amt für Kindergarten, Volksschule und Beratung</w:t>
-            </w:r>
-          </w:p>
-          <w:p>
-            <w:pPr>
-              <w:pStyle w:val="Text85pt"/>
-            </w:pPr>
-            <w:r>
-              <w:t>Abteilung Volksschule</w:t>
             </w:r>
           </w:p>
           <w:p>
@@ -181,6 +173,9 @@
         <w:tc>
           <w:tcPr>
             <w:tcW w:w="4876" w:type="dxa"/>
+            <w:tcBorders>
+              <w:bottom w:val="single" w:sz="4" w:space="0" w:color="auto"/>
+            </w:tcBorders>
             <w:vAlign w:val="bottom"/>
           </w:tcPr>
           <w:p>
@@ -232,6 +227,9 @@
         <w:tc>
           <w:tcPr>
             <w:tcW w:w="4876" w:type="dxa"/>
+            <w:tcBorders>
+              <w:top w:val="single" w:sz="4" w:space="0" w:color="auto"/>
+            </w:tcBorders>
           </w:tcPr>
           <w:p>
             <w:pPr>
@@ -1720,7 +1718,6 @@
             <w:dataBinding w:prefixMappings="xmlns:ns='http://schemas.officeatwork.com/CustomXMLPart'" w:xpath="/ns:officeatwork/ns:Closing" w:storeItemID="{C9EF7656-0210-462C-829B-A9AFE99E1459}"/>
             <w:text w:multiLine="1"/>
           </w:sdtPr>
-          <w:sdtEndPr/>
           <w:sdtContent>
             <w:tc>
               <w:tcPr>
@@ -1729,6 +1726,19 @@
               <w:p>
                 <w:r>
                   <w:t>Freundliche Grüsse</w:t>
+                </w:r>
+                <w:r>
+                  <w:br/>
+                </w:r>
+                <w:r>
+                  <w:br/>
+                  <w:t xml:space="preserve">Amt für Kindergarten, </w:t>
+                </w:r>
+                <w:r>
+                  <w:br/>
+                </w:r>
+                <w:r>
+                  <w:t>Volksschule und Beratung</w:t>
                 </w:r>
               </w:p>
             </w:tc>
@@ -9727,10 +9737,10 @@
   </w:font>
   <w:font w:name="HelveticaNeueLT Com 55 Roman">
     <w:altName w:val="Arial"/>
-    <w:charset w:val="4D"/>
+    <w:charset w:val="00"/>
     <w:family w:val="swiss"/>
     <w:pitch w:val="variable"/>
-    <w:sig w:usb0="8000000F" w:usb1="10002042" w:usb2="00000000" w:usb3="00000000" w:csb0="0000009B" w:csb1="00000000"/>
+    <w:sig w:usb0="8000008F" w:usb1="10002042" w:usb2="00000000" w:usb3="00000000" w:csb0="0000009B" w:csb1="00000000"/>
   </w:font>
   <w:font w:name="Arial">
     <w:panose1 w:val="020B0604020202020204"/>
@@ -9845,6 +9855,7 @@
     <w:rsid w:val="007A4972"/>
     <w:rsid w:val="007D0DC3"/>
     <w:rsid w:val="007E7C2B"/>
+    <w:rsid w:val="008D27A1"/>
     <w:rsid w:val="00970690"/>
     <w:rsid w:val="009F1D96"/>
     <w:rsid w:val="00AE2A03"/>
@@ -10484,28 +10495,6 @@
 </file>
 
 <file path=customXml/item1.xml><?xml version="1.0" encoding="utf-8"?>
-<b:Sources xmlns:b="http://schemas.openxmlformats.org/officeDocument/2006/bibliography" xmlns="http://schemas.openxmlformats.org/officeDocument/2006/bibliography" SelectedStyle="\APASixthEditionOfficeOnline.xsl" StyleName="APA" Version="6"/>
-</file>
-
-<file path=customXml/item2.xml><?xml version="1.0" encoding="utf-8"?>
-<officeatwork xmlns="http://schemas.officeatwork.com/Formulas">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</officeatwork>
-</file>
-
-<file path=customXml/item3.xml><?xml version="1.0" encoding="utf-8"?>
-<officeatwork xmlns="http://schemas.officeatwork.com/Document">eNp7v3u/jUt+cmlual6JnU1wfk5pSWZ+nmeKnY0+MscnMS+9NDE91c7IwNTURh/OtQnLTC0HqoVQAUCh4NSc1GSgUfooHLgVAFOAKK8=</officeatwork>
-</file>
-
-<file path=customXml/item4.xml><?xml version="1.0" encoding="utf-8"?>
-<p:properties xmlns:p="http://schemas.microsoft.com/office/2006/metadata/properties" xmlns:xsi="http://www.w3.org/2001/XMLSchema-instance" xmlns:pc="http://schemas.microsoft.com/office/infopath/2007/PartnerControls">
-  <documentManagement/>
-</p:properties>
-</file>
-
-<file path=customXml/item5.xml><?xml version="1.0" encoding="utf-8"?>
-<officeatwork xmlns="http://schemas.officeatwork.com/Media"/>
-</file>
-
-<file path=customXml/item6.xml><?xml version="1.0" encoding="utf-8"?>
 <officeatwork xmlns="http://schemas.officeatwork.com/CustomXMLPart">
   <SenderBlock>Bildungs- und Kulturdirektion
 Amt für Kindergarten, Volksschule und Beratung
@@ -10521,7 +10510,9 @@
   <Signature2/>
   <Introduction>Sehr geehrte Damen und Herren
 </Introduction>
-  <Closing>Freundliche Grüsse</Closing>
+  <Closing>Freundliche Grüsse
+Amt für Kindergarten, 
+Volksschule und Beratung</Closing>
   <DeliveryOption>P.P. B-Post
 {adresseTagesschule}</DeliveryOption>
   <Organisation/>
@@ -10542,6 +10533,33 @@
   <RecipientAddress/>
   <GLaufnummer>2019.ERZ.73123</GLaufnummer>
 </officeatwork>
+</file>
+
+<file path=customXml/item2.xml><?xml version="1.0" encoding="utf-8"?>
+<officeatwork xmlns="http://schemas.officeatwork.com/Media"/>
+</file>
+
+<file path=customXml/item3.xml><?xml version="1.0" encoding="utf-8"?>
+<p:properties xmlns:p="http://schemas.microsoft.com/office/2006/metadata/properties" xmlns:xsi="http://www.w3.org/2001/XMLSchema-instance" xmlns:pc="http://schemas.microsoft.com/office/infopath/2007/PartnerControls">
+  <documentManagement/>
+</p:properties>
+</file>
+
+<file path=customXml/item4.xml><?xml version="1.0" encoding="utf-8"?>
+<officeatwork xmlns="http://schemas.officeatwork.com/MasterProperties">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</officeatwork>
+</file>
+
+<file path=customXml/item5.xml><?xml version="1.0" encoding="utf-8"?>
+<?mso-contentType ?>
+<FormTemplates xmlns="http://schemas.microsoft.com/sharepoint/v3/contenttype/forms">
+  <Display>DocumentLibraryForm</Display>
+  <Edit>DocumentLibraryForm</Edit>
+  <New>DocumentLibraryForm</New>
+</FormTemplates>
+</file>
+
+<file path=customXml/item6.xml><?xml version="1.0" encoding="utf-8"?>
+<officeatwork xmlns="http://schemas.officeatwork.com/Document">eNp7v3u/jUt+cmlual6JnU1wfk5pSWZ+nmeKnY0+MscnMS+9NDE91c7IwNTURh/OtQnLTC0HqoVQAUCh4NSc1GSgUfooHLgVAFOAKK8=</officeatwork>
 </file>
 
 <file path=customXml/item7.xml><?xml version="1.0" encoding="utf-8"?>
@@ -10742,43 +10760,30 @@
 </file>
 
 <file path=customXml/item8.xml><?xml version="1.0" encoding="utf-8"?>
-<?mso-contentType ?>
-<FormTemplates xmlns="http://schemas.microsoft.com/sharepoint/v3/contenttype/forms">
-  <Display>DocumentLibraryForm</Display>
-  <Edit>DocumentLibraryForm</Edit>
-  <New>DocumentLibraryForm</New>
-</FormTemplates>
+<officeatwork xmlns="http://schemas.officeatwork.com/Formulas">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</officeatwork>
 </file>
 
 <file path=customXml/item9.xml><?xml version="1.0" encoding="utf-8"?>
-<officeatwork xmlns="http://schemas.officeatwork.com/MasterProperties">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</officeatwork>
+<b:Sources xmlns:b="http://schemas.openxmlformats.org/officeDocument/2006/bibliography" xmlns="http://schemas.openxmlformats.org/officeDocument/2006/bibliography" SelectedStyle="\APASixthEditionOfficeOnline.xsl" StyleName="APA" Version="6"/>
 </file>
 
 <file path=customXml/itemProps1.xml><?xml version="1.0" encoding="utf-8"?>
-<ds:datastoreItem xmlns:ds="http://schemas.openxmlformats.org/officeDocument/2006/customXml" ds:itemID="{40681681-E3B1-4495-8CC2-EA13524950B9}">
+<ds:datastoreItem xmlns:ds="http://schemas.openxmlformats.org/officeDocument/2006/customXml" ds:itemID="{C9EF7656-0210-462C-829B-A9AFE99E1459}">
   <ds:schemaRefs>
-    <ds:schemaRef ds:uri="http://schemas.openxmlformats.org/officeDocument/2006/bibliography"/>
+    <ds:schemaRef ds:uri="http://schemas.officeatwork.com/CustomXMLPart"/>
   </ds:schemaRefs>
 </ds:datastoreItem>
 </file>
 
 <file path=customXml/itemProps2.xml><?xml version="1.0" encoding="utf-8"?>
-<ds:datastoreItem xmlns:ds="http://schemas.openxmlformats.org/officeDocument/2006/customXml" ds:itemID="{DF20F474-602E-4888-AD09-7D578490F71F}">
+<ds:datastoreItem xmlns:ds="http://schemas.openxmlformats.org/officeDocument/2006/customXml" ds:itemID="{266ABE55-E049-409F-9CBD-15A8924B0F65}">
   <ds:schemaRefs>
-    <ds:schemaRef ds:uri="http://schemas.officeatwork.com/Formulas"/>
+    <ds:schemaRef ds:uri="http://schemas.officeatwork.com/Media"/>
   </ds:schemaRefs>
 </ds:datastoreItem>
 </file>
 
 <file path=customXml/itemProps3.xml><?xml version="1.0" encoding="utf-8"?>
-<ds:datastoreItem xmlns:ds="http://schemas.openxmlformats.org/officeDocument/2006/customXml" ds:itemID="{F7B2CEC2-A8CE-4AF9-B039-B0292F324464}">
-  <ds:schemaRefs>
-    <ds:schemaRef ds:uri="http://schemas.officeatwork.com/Document"/>
-  </ds:schemaRefs>
-</ds:datastoreItem>
-</file>
-
-<file path=customXml/itemProps4.xml><?xml version="1.0" encoding="utf-8"?>
 <ds:datastoreItem xmlns:ds="http://schemas.openxmlformats.org/officeDocument/2006/customXml" ds:itemID="{C07566FF-B0C0-4B74-B84F-2C44FDB38F19}">
   <ds:schemaRefs>
     <ds:schemaRef ds:uri="http://schemas.microsoft.com/office/2006/metadata/properties"/>
@@ -10787,18 +10792,26 @@
 </ds:datastoreItem>
 </file>
 
+<file path=customXml/itemProps4.xml><?xml version="1.0" encoding="utf-8"?>
+<ds:datastoreItem xmlns:ds="http://schemas.openxmlformats.org/officeDocument/2006/customXml" ds:itemID="{70FA024B-7234-461C-B226-C3BF4632F375}">
+  <ds:schemaRefs>
+    <ds:schemaRef ds:uri="http://schemas.officeatwork.com/MasterProperties"/>
+  </ds:schemaRefs>
+</ds:datastoreItem>
+</file>
+
 <file path=customXml/itemProps5.xml><?xml version="1.0" encoding="utf-8"?>
-<ds:datastoreItem xmlns:ds="http://schemas.openxmlformats.org/officeDocument/2006/customXml" ds:itemID="{266ABE55-E049-409F-9CBD-15A8924B0F65}">
+<ds:datastoreItem xmlns:ds="http://schemas.openxmlformats.org/officeDocument/2006/customXml" ds:itemID="{27F9F5C7-86FE-485B-8EDF-8ECD31169316}">
   <ds:schemaRefs>
-    <ds:schemaRef ds:uri="http://schemas.officeatwork.com/Media"/>
+    <ds:schemaRef ds:uri="http://schemas.microsoft.com/sharepoint/v3/contenttype/forms"/>
   </ds:schemaRefs>
 </ds:datastoreItem>
 </file>
 
 <file path=customXml/itemProps6.xml><?xml version="1.0" encoding="utf-8"?>
-<ds:datastoreItem xmlns:ds="http://schemas.openxmlformats.org/officeDocument/2006/customXml" ds:itemID="{C9EF7656-0210-462C-829B-A9AFE99E1459}">
+<ds:datastoreItem xmlns:ds="http://schemas.openxmlformats.org/officeDocument/2006/customXml" ds:itemID="{F7B2CEC2-A8CE-4AF9-B039-B0292F324464}">
   <ds:schemaRefs>
-    <ds:schemaRef ds:uri="http://schemas.officeatwork.com/CustomXMLPart"/>
+    <ds:schemaRef ds:uri="http://schemas.officeatwork.com/Document"/>
   </ds:schemaRefs>
 </ds:datastoreItem>
 </file>
@@ -10823,17 +10836,17 @@
 </file>
 
 <file path=customXml/itemProps8.xml><?xml version="1.0" encoding="utf-8"?>
-<ds:datastoreItem xmlns:ds="http://schemas.openxmlformats.org/officeDocument/2006/customXml" ds:itemID="{27F9F5C7-86FE-485B-8EDF-8ECD31169316}">
+<ds:datastoreItem xmlns:ds="http://schemas.openxmlformats.org/officeDocument/2006/customXml" ds:itemID="{DF20F474-602E-4888-AD09-7D578490F71F}">
   <ds:schemaRefs>
-    <ds:schemaRef ds:uri="http://schemas.microsoft.com/sharepoint/v3/contenttype/forms"/>
+    <ds:schemaRef ds:uri="http://schemas.officeatwork.com/Formulas"/>
   </ds:schemaRefs>
 </ds:datastoreItem>
 </file>
 
 <file path=customXml/itemProps9.xml><?xml version="1.0" encoding="utf-8"?>
-<ds:datastoreItem xmlns:ds="http://schemas.openxmlformats.org/officeDocument/2006/customXml" ds:itemID="{70FA024B-7234-461C-B226-C3BF4632F375}">
+<ds:datastoreItem xmlns:ds="http://schemas.openxmlformats.org/officeDocument/2006/customXml" ds:itemID="{40681681-E3B1-4495-8CC2-EA13524950B9}">
   <ds:schemaRefs>
-    <ds:schemaRef ds:uri="http://schemas.officeatwork.com/MasterProperties"/>
+    <ds:schemaRef ds:uri="http://schemas.openxmlformats.org/officeDocument/2006/bibliography"/>
   </ds:schemaRefs>
 </ds:datastoreItem>
 </file>
</xml_diff>